<commit_message>
Felhasználoi dokumentació + apró változtatások
</commit_message>
<xml_diff>
--- a/Dokumentacio/Felhasználói dokumentáció.docx
+++ b/Dokumentacio/Felhasználói dokumentáció.docx
@@ -7,30 +7,820 @@
         <w:jc w:val="center"/>
         <w:rPr>
           <w:rFonts w:ascii="Times New Roman" w:hAnsi="Times New Roman" w:cs="Times New Roman"/>
-          <w:sz w:val="36"/>
-          <w:szCs w:val="36"/>
-        </w:rPr>
-      </w:pPr>
-      <w:r>
-        <w:rPr>
-          <w:rFonts w:ascii="Times New Roman" w:hAnsi="Times New Roman" w:cs="Times New Roman"/>
-          <w:sz w:val="36"/>
-          <w:szCs w:val="36"/>
+          <w:sz w:val="32"/>
+          <w:szCs w:val="32"/>
+        </w:rPr>
+      </w:pPr>
+      <w:r>
+        <w:rPr>
+          <w:rFonts w:ascii="Times New Roman" w:hAnsi="Times New Roman" w:cs="Times New Roman"/>
+          <w:sz w:val="32"/>
+          <w:szCs w:val="32"/>
         </w:rPr>
         <w:t>Felhasználói dokumentáció</w:t>
       </w:r>
     </w:p>
     <w:p>
       <w:pPr>
-        <w:jc w:val="both"/>
-        <w:rPr>
-          <w:rFonts w:ascii="Times New Roman" w:hAnsi="Times New Roman" w:cs="Times New Roman"/>
-          <w:sz w:val="24"/>
-          <w:szCs w:val="24"/>
-        </w:rPr>
-      </w:pPr>
+        <w:jc w:val="center"/>
+        <w:rPr>
+          <w:rFonts w:ascii="Times New Roman" w:hAnsi="Times New Roman" w:cs="Times New Roman"/>
+          <w:sz w:val="32"/>
+          <w:szCs w:val="32"/>
+        </w:rPr>
+      </w:pPr>
+    </w:p>
+    <w:p>
+      <w:pPr>
+        <w:jc w:val="both"/>
+        <w:rPr>
+          <w:rFonts w:ascii="Times New Roman" w:hAnsi="Times New Roman" w:cs="Times New Roman"/>
+          <w:sz w:val="32"/>
+          <w:szCs w:val="32"/>
+        </w:rPr>
+      </w:pPr>
+      <w:r>
+        <w:rPr>
+          <w:rFonts w:ascii="Times New Roman" w:hAnsi="Times New Roman" w:cs="Times New Roman"/>
+          <w:sz w:val="32"/>
+          <w:szCs w:val="32"/>
+        </w:rPr>
+        <w:t>Munkatársak oldal:</w:t>
+      </w:r>
+    </w:p>
+    <w:p>
+      <w:pPr>
+        <w:jc w:val="both"/>
+        <w:rPr>
+          <w:rFonts w:ascii="Times New Roman" w:hAnsi="Times New Roman" w:cs="Times New Roman"/>
+          <w:sz w:val="24"/>
+          <w:szCs w:val="24"/>
+        </w:rPr>
+      </w:pPr>
+      <w:r>
+        <w:rPr>
+          <w:noProof/>
+          <w:lang w:eastAsia="hu-HU"/>
+        </w:rPr>
+        <w:drawing>
+          <wp:anchor distT="0" distB="0" distL="114300" distR="114300" simplePos="0" relativeHeight="251658240" behindDoc="0" locked="0" layoutInCell="1" allowOverlap="1">
+            <wp:simplePos x="0" y="0"/>
+            <wp:positionH relativeFrom="margin">
+              <wp:align>center</wp:align>
+            </wp:positionH>
+            <wp:positionV relativeFrom="paragraph">
+              <wp:posOffset>10160</wp:posOffset>
+            </wp:positionV>
+            <wp:extent cx="4905375" cy="3360009"/>
+            <wp:effectExtent l="0" t="0" r="0" b="0"/>
+            <wp:wrapSquare wrapText="bothSides"/>
+            <wp:docPr id="1" name="Kép 1"/>
+            <wp:cNvGraphicFramePr>
+              <a:graphicFrameLocks xmlns:a="http://schemas.openxmlformats.org/drawingml/2006/main" noChangeAspect="1"/>
+            </wp:cNvGraphicFramePr>
+            <a:graphic xmlns:a="http://schemas.openxmlformats.org/drawingml/2006/main">
+              <a:graphicData uri="http://schemas.openxmlformats.org/drawingml/2006/picture">
+                <pic:pic xmlns:pic="http://schemas.openxmlformats.org/drawingml/2006/picture">
+                  <pic:nvPicPr>
+                    <pic:cNvPr id="1" name=""/>
+                    <pic:cNvPicPr/>
+                  </pic:nvPicPr>
+                  <pic:blipFill>
+                    <a:blip r:embed="rId5" cstate="print">
+                      <a:extLst>
+                        <a:ext uri="{28A0092B-C50C-407E-A947-70E740481C1C}">
+                          <a14:useLocalDpi xmlns:a14="http://schemas.microsoft.com/office/drawing/2010/main" val="0"/>
+                        </a:ext>
+                      </a:extLst>
+                    </a:blip>
+                    <a:stretch>
+                      <a:fillRect/>
+                    </a:stretch>
+                  </pic:blipFill>
+                  <pic:spPr>
+                    <a:xfrm>
+                      <a:off x="0" y="0"/>
+                      <a:ext cx="4905375" cy="3360009"/>
+                    </a:xfrm>
+                    <a:prstGeom prst="rect">
+                      <a:avLst/>
+                    </a:prstGeom>
+                  </pic:spPr>
+                </pic:pic>
+              </a:graphicData>
+            </a:graphic>
+          </wp:anchor>
+        </w:drawing>
+      </w:r>
+    </w:p>
+    <w:p>
+      <w:pPr>
+        <w:jc w:val="both"/>
+        <w:rPr>
+          <w:rFonts w:ascii="Times New Roman" w:hAnsi="Times New Roman" w:cs="Times New Roman"/>
+          <w:sz w:val="24"/>
+          <w:szCs w:val="24"/>
+        </w:rPr>
+      </w:pPr>
+    </w:p>
+    <w:p>
+      <w:pPr>
+        <w:jc w:val="both"/>
+        <w:rPr>
+          <w:rFonts w:ascii="Times New Roman" w:hAnsi="Times New Roman" w:cs="Times New Roman"/>
+          <w:sz w:val="24"/>
+          <w:szCs w:val="24"/>
+        </w:rPr>
+      </w:pPr>
+    </w:p>
+    <w:p>
+      <w:pPr>
+        <w:jc w:val="both"/>
+        <w:rPr>
+          <w:rFonts w:ascii="Times New Roman" w:hAnsi="Times New Roman" w:cs="Times New Roman"/>
+          <w:sz w:val="24"/>
+          <w:szCs w:val="24"/>
+        </w:rPr>
+      </w:pPr>
+    </w:p>
+    <w:p>
+      <w:pPr>
+        <w:jc w:val="both"/>
+        <w:rPr>
+          <w:rFonts w:ascii="Times New Roman" w:hAnsi="Times New Roman" w:cs="Times New Roman"/>
+          <w:sz w:val="24"/>
+          <w:szCs w:val="24"/>
+        </w:rPr>
+      </w:pPr>
+    </w:p>
+    <w:p>
+      <w:pPr>
+        <w:jc w:val="both"/>
+        <w:rPr>
+          <w:rFonts w:ascii="Times New Roman" w:hAnsi="Times New Roman" w:cs="Times New Roman"/>
+          <w:sz w:val="24"/>
+          <w:szCs w:val="24"/>
+        </w:rPr>
+      </w:pPr>
+    </w:p>
+    <w:p>
+      <w:pPr>
+        <w:jc w:val="both"/>
+        <w:rPr>
+          <w:rFonts w:ascii="Times New Roman" w:hAnsi="Times New Roman" w:cs="Times New Roman"/>
+          <w:sz w:val="24"/>
+          <w:szCs w:val="24"/>
+        </w:rPr>
+      </w:pPr>
+    </w:p>
+    <w:p>
+      <w:pPr>
+        <w:jc w:val="both"/>
+        <w:rPr>
+          <w:rFonts w:ascii="Times New Roman" w:hAnsi="Times New Roman" w:cs="Times New Roman"/>
+          <w:sz w:val="24"/>
+          <w:szCs w:val="24"/>
+        </w:rPr>
+      </w:pPr>
+    </w:p>
+    <w:p>
+      <w:pPr>
+        <w:jc w:val="both"/>
+        <w:rPr>
+          <w:rFonts w:ascii="Times New Roman" w:hAnsi="Times New Roman" w:cs="Times New Roman"/>
+          <w:sz w:val="24"/>
+          <w:szCs w:val="24"/>
+        </w:rPr>
+      </w:pPr>
+    </w:p>
+    <w:p>
+      <w:pPr>
+        <w:jc w:val="both"/>
+        <w:rPr>
+          <w:rFonts w:ascii="Times New Roman" w:hAnsi="Times New Roman" w:cs="Times New Roman"/>
+          <w:sz w:val="24"/>
+          <w:szCs w:val="24"/>
+        </w:rPr>
+      </w:pPr>
+    </w:p>
+    <w:p>
+      <w:pPr>
+        <w:jc w:val="both"/>
+        <w:rPr>
+          <w:rFonts w:ascii="Times New Roman" w:hAnsi="Times New Roman" w:cs="Times New Roman"/>
+          <w:sz w:val="24"/>
+          <w:szCs w:val="24"/>
+        </w:rPr>
+      </w:pPr>
+    </w:p>
+    <w:p>
+      <w:pPr>
+        <w:jc w:val="both"/>
+        <w:rPr>
+          <w:rFonts w:ascii="Times New Roman" w:hAnsi="Times New Roman" w:cs="Times New Roman"/>
+          <w:sz w:val="24"/>
+          <w:szCs w:val="24"/>
+        </w:rPr>
+      </w:pPr>
+    </w:p>
+    <w:p>
+      <w:pPr>
+        <w:pStyle w:val="Listaszerbekezds"/>
+        <w:jc w:val="both"/>
+        <w:rPr>
+          <w:rFonts w:ascii="Times New Roman" w:hAnsi="Times New Roman" w:cs="Times New Roman"/>
+          <w:sz w:val="24"/>
+          <w:szCs w:val="24"/>
+        </w:rPr>
+      </w:pPr>
+      <w:r>
+        <w:rPr>
+          <w:noProof/>
+          <w:lang w:eastAsia="hu-HU"/>
+        </w:rPr>
+        <w:drawing>
+          <wp:anchor distT="0" distB="0" distL="114300" distR="114300" simplePos="0" relativeHeight="251659264" behindDoc="0" locked="0" layoutInCell="1" allowOverlap="1">
+            <wp:simplePos x="0" y="0"/>
+            <wp:positionH relativeFrom="column">
+              <wp:posOffset>3262630</wp:posOffset>
+            </wp:positionH>
+            <wp:positionV relativeFrom="paragraph">
+              <wp:posOffset>379095</wp:posOffset>
+            </wp:positionV>
+            <wp:extent cx="714375" cy="250825"/>
+            <wp:effectExtent l="0" t="0" r="9525" b="0"/>
+            <wp:wrapSquare wrapText="bothSides"/>
+            <wp:docPr id="2" name="Kép 2"/>
+            <wp:cNvGraphicFramePr>
+              <a:graphicFrameLocks xmlns:a="http://schemas.openxmlformats.org/drawingml/2006/main" noChangeAspect="1"/>
+            </wp:cNvGraphicFramePr>
+            <a:graphic xmlns:a="http://schemas.openxmlformats.org/drawingml/2006/main">
+              <a:graphicData uri="http://schemas.openxmlformats.org/drawingml/2006/picture">
+                <pic:pic xmlns:pic="http://schemas.openxmlformats.org/drawingml/2006/picture">
+                  <pic:nvPicPr>
+                    <pic:cNvPr id="1" name=""/>
+                    <pic:cNvPicPr/>
+                  </pic:nvPicPr>
+                  <pic:blipFill>
+                    <a:blip r:embed="rId6">
+                      <a:extLst>
+                        <a:ext uri="{28A0092B-C50C-407E-A947-70E740481C1C}">
+                          <a14:useLocalDpi xmlns:a14="http://schemas.microsoft.com/office/drawing/2010/main" val="0"/>
+                        </a:ext>
+                      </a:extLst>
+                    </a:blip>
+                    <a:stretch>
+                      <a:fillRect/>
+                    </a:stretch>
+                  </pic:blipFill>
+                  <pic:spPr>
+                    <a:xfrm>
+                      <a:off x="0" y="0"/>
+                      <a:ext cx="714375" cy="250825"/>
+                    </a:xfrm>
+                    <a:prstGeom prst="rect">
+                      <a:avLst/>
+                    </a:prstGeom>
+                  </pic:spPr>
+                </pic:pic>
+              </a:graphicData>
+            </a:graphic>
+            <wp14:sizeRelH relativeFrom="margin">
+              <wp14:pctWidth>0</wp14:pctWidth>
+            </wp14:sizeRelH>
+            <wp14:sizeRelV relativeFrom="margin">
+              <wp14:pctHeight>0</wp14:pctHeight>
+            </wp14:sizeRelV>
+          </wp:anchor>
+        </w:drawing>
+      </w:r>
+      <w:r>
+        <w:rPr>
+          <w:rFonts w:ascii="Times New Roman" w:hAnsi="Times New Roman" w:cs="Times New Roman"/>
+          <w:sz w:val="24"/>
+          <w:szCs w:val="24"/>
+        </w:rPr>
+        <w:t xml:space="preserve">A munkatársak oldalon </w:t>
+      </w:r>
+      <w:proofErr w:type="spellStart"/>
+      <w:r>
+        <w:rPr>
+          <w:rFonts w:ascii="Times New Roman" w:hAnsi="Times New Roman" w:cs="Times New Roman"/>
+          <w:sz w:val="24"/>
+          <w:szCs w:val="24"/>
+        </w:rPr>
+        <w:t>megtekinthetőek</w:t>
+      </w:r>
+      <w:proofErr w:type="spellEnd"/>
+      <w:r>
+        <w:rPr>
+          <w:rFonts w:ascii="Times New Roman" w:hAnsi="Times New Roman" w:cs="Times New Roman"/>
+          <w:sz w:val="24"/>
+          <w:szCs w:val="24"/>
+        </w:rPr>
+        <w:t xml:space="preserve"> a rendelő munkatársai. Felvannak </w:t>
+      </w:r>
+      <w:proofErr w:type="spellStart"/>
+      <w:r>
+        <w:rPr>
+          <w:rFonts w:ascii="Times New Roman" w:hAnsi="Times New Roman" w:cs="Times New Roman"/>
+          <w:sz w:val="24"/>
+          <w:szCs w:val="24"/>
+        </w:rPr>
+        <w:t>tűntve</w:t>
+      </w:r>
+      <w:proofErr w:type="spellEnd"/>
+      <w:r>
+        <w:rPr>
+          <w:rFonts w:ascii="Times New Roman" w:hAnsi="Times New Roman" w:cs="Times New Roman"/>
+          <w:sz w:val="24"/>
+          <w:szCs w:val="24"/>
+        </w:rPr>
+        <w:t xml:space="preserve"> </w:t>
+      </w:r>
+      <w:r>
+        <w:rPr>
+          <w:rFonts w:ascii="Times New Roman" w:hAnsi="Times New Roman" w:cs="Times New Roman"/>
+          <w:sz w:val="24"/>
+          <w:szCs w:val="24"/>
+        </w:rPr>
+        <w:t>az adataik.</w:t>
+      </w:r>
+      <w:r>
+        <w:rPr>
+          <w:rFonts w:ascii="Times New Roman" w:hAnsi="Times New Roman" w:cs="Times New Roman"/>
+          <w:sz w:val="24"/>
+          <w:szCs w:val="24"/>
+        </w:rPr>
+        <w:t xml:space="preserve"> Ezen adatok a következők</w:t>
+      </w:r>
+      <w:r>
+        <w:rPr>
+          <w:rFonts w:ascii="Times New Roman" w:hAnsi="Times New Roman" w:cs="Times New Roman"/>
+          <w:sz w:val="24"/>
+          <w:szCs w:val="24"/>
+        </w:rPr>
+        <w:t xml:space="preserve">: </w:t>
+      </w:r>
+      <w:r>
+        <w:rPr>
+          <w:rFonts w:ascii="Times New Roman" w:hAnsi="Times New Roman" w:cs="Times New Roman"/>
+          <w:sz w:val="24"/>
+          <w:szCs w:val="24"/>
+        </w:rPr>
+        <w:t xml:space="preserve">Név, e-mail cím, telefonszám, szakterület, tanulmányai. </w:t>
+      </w:r>
+      <w:r>
+        <w:rPr>
+          <w:rFonts w:ascii="Times New Roman" w:hAnsi="Times New Roman" w:cs="Times New Roman"/>
+          <w:sz w:val="24"/>
+          <w:szCs w:val="24"/>
+        </w:rPr>
+        <w:t>Ezenfelül található egy gomb:</w:t>
+      </w:r>
+    </w:p>
+    <w:p>
+      <w:pPr>
+        <w:pStyle w:val="Listaszerbekezds"/>
+        <w:jc w:val="both"/>
+        <w:rPr>
+          <w:rFonts w:ascii="Times New Roman" w:hAnsi="Times New Roman" w:cs="Times New Roman"/>
+          <w:sz w:val="24"/>
+          <w:szCs w:val="24"/>
+        </w:rPr>
+      </w:pPr>
+    </w:p>
+    <w:p>
+      <w:pPr>
+        <w:pStyle w:val="Listaszerbekezds"/>
+        <w:jc w:val="both"/>
+        <w:rPr>
+          <w:rFonts w:ascii="Times New Roman" w:hAnsi="Times New Roman" w:cs="Times New Roman"/>
+          <w:sz w:val="24"/>
+          <w:szCs w:val="24"/>
+        </w:rPr>
+      </w:pPr>
+      <w:r>
+        <w:rPr>
+          <w:rFonts w:ascii="Times New Roman" w:hAnsi="Times New Roman" w:cs="Times New Roman"/>
+          <w:sz w:val="24"/>
+          <w:szCs w:val="24"/>
+        </w:rPr>
+        <w:t>A gomb segítségével megtekinthetjük a munkatársak profilja.</w:t>
+      </w:r>
+    </w:p>
+    <w:p>
+      <w:pPr>
+        <w:rPr>
+          <w:rFonts w:ascii="Times New Roman" w:hAnsi="Times New Roman" w:cs="Times New Roman"/>
+          <w:sz w:val="24"/>
+          <w:szCs w:val="24"/>
+        </w:rPr>
+      </w:pPr>
+      <w:r>
+        <w:rPr>
+          <w:rFonts w:ascii="Times New Roman" w:hAnsi="Times New Roman" w:cs="Times New Roman"/>
+          <w:sz w:val="24"/>
+          <w:szCs w:val="24"/>
+        </w:rPr>
+        <w:br w:type="page"/>
+      </w:r>
+      <w:r>
+        <w:rPr>
+          <w:noProof/>
+          <w:lang w:eastAsia="hu-HU"/>
+        </w:rPr>
+        <w:lastRenderedPageBreak/>
+        <w:drawing>
+          <wp:anchor distT="0" distB="0" distL="114300" distR="114300" simplePos="0" relativeHeight="251660288" behindDoc="0" locked="0" layoutInCell="1" allowOverlap="1">
+            <wp:simplePos x="0" y="0"/>
+            <wp:positionH relativeFrom="margin">
+              <wp:align>right</wp:align>
+            </wp:positionH>
+            <wp:positionV relativeFrom="paragraph">
+              <wp:posOffset>576580</wp:posOffset>
+            </wp:positionV>
+            <wp:extent cx="5760720" cy="3002915"/>
+            <wp:effectExtent l="0" t="0" r="0" b="6985"/>
+            <wp:wrapSquare wrapText="bothSides"/>
+            <wp:docPr id="4" name="Kép 4"/>
+            <wp:cNvGraphicFramePr>
+              <a:graphicFrameLocks xmlns:a="http://schemas.openxmlformats.org/drawingml/2006/main" noChangeAspect="1"/>
+            </wp:cNvGraphicFramePr>
+            <a:graphic xmlns:a="http://schemas.openxmlformats.org/drawingml/2006/main">
+              <a:graphicData uri="http://schemas.openxmlformats.org/drawingml/2006/picture">
+                <pic:pic xmlns:pic="http://schemas.openxmlformats.org/drawingml/2006/picture">
+                  <pic:nvPicPr>
+                    <pic:cNvPr id="1" name=""/>
+                    <pic:cNvPicPr/>
+                  </pic:nvPicPr>
+                  <pic:blipFill>
+                    <a:blip r:embed="rId7">
+                      <a:extLst>
+                        <a:ext uri="{28A0092B-C50C-407E-A947-70E740481C1C}">
+                          <a14:useLocalDpi xmlns:a14="http://schemas.microsoft.com/office/drawing/2010/main" val="0"/>
+                        </a:ext>
+                      </a:extLst>
+                    </a:blip>
+                    <a:stretch>
+                      <a:fillRect/>
+                    </a:stretch>
+                  </pic:blipFill>
+                  <pic:spPr>
+                    <a:xfrm>
+                      <a:off x="0" y="0"/>
+                      <a:ext cx="5760720" cy="3002915"/>
+                    </a:xfrm>
+                    <a:prstGeom prst="rect">
+                      <a:avLst/>
+                    </a:prstGeom>
+                  </pic:spPr>
+                </pic:pic>
+              </a:graphicData>
+            </a:graphic>
+          </wp:anchor>
+        </w:drawing>
+      </w:r>
+      <w:r>
+        <w:rPr>
+          <w:rFonts w:ascii="Times New Roman" w:hAnsi="Times New Roman" w:cs="Times New Roman"/>
+          <w:sz w:val="32"/>
+          <w:szCs w:val="32"/>
+        </w:rPr>
+        <w:t xml:space="preserve">Doktor és munkatárs </w:t>
+      </w:r>
+      <w:r>
+        <w:rPr>
+          <w:rFonts w:ascii="Times New Roman" w:hAnsi="Times New Roman" w:cs="Times New Roman"/>
+          <w:sz w:val="32"/>
+          <w:szCs w:val="32"/>
+        </w:rPr>
+        <w:t>profil</w:t>
+      </w:r>
+      <w:r>
+        <w:rPr>
+          <w:rFonts w:ascii="Times New Roman" w:hAnsi="Times New Roman" w:cs="Times New Roman"/>
+          <w:sz w:val="32"/>
+          <w:szCs w:val="32"/>
+        </w:rPr>
+        <w:t>:</w:t>
+      </w:r>
+    </w:p>
+    <w:p>
+      <w:pPr>
+        <w:jc w:val="both"/>
+        <w:rPr>
+          <w:rFonts w:ascii="Times New Roman" w:hAnsi="Times New Roman" w:cs="Times New Roman"/>
+          <w:sz w:val="24"/>
+          <w:szCs w:val="24"/>
+        </w:rPr>
+      </w:pPr>
+    </w:p>
+    <w:p>
+      <w:pPr>
+        <w:jc w:val="both"/>
+        <w:rPr>
+          <w:rFonts w:ascii="Times New Roman" w:hAnsi="Times New Roman" w:cs="Times New Roman"/>
+          <w:sz w:val="24"/>
+          <w:szCs w:val="24"/>
+        </w:rPr>
+      </w:pPr>
+      <w:r>
+        <w:rPr>
+          <w:rFonts w:ascii="Times New Roman" w:hAnsi="Times New Roman" w:cs="Times New Roman"/>
+          <w:sz w:val="24"/>
+          <w:szCs w:val="24"/>
+        </w:rPr>
+        <w:t xml:space="preserve">Az oldalon </w:t>
+      </w:r>
+      <w:r>
+        <w:rPr>
+          <w:rFonts w:ascii="Times New Roman" w:hAnsi="Times New Roman" w:cs="Times New Roman"/>
+          <w:sz w:val="24"/>
+          <w:szCs w:val="24"/>
+        </w:rPr>
+        <w:t xml:space="preserve">megtekinthetjük az adatait a munkatársnak. Ha felhasználó be van jelentkezve </w:t>
+      </w:r>
+      <w:r>
+        <w:rPr>
+          <w:rFonts w:ascii="Times New Roman" w:hAnsi="Times New Roman" w:cs="Times New Roman"/>
+          <w:sz w:val="24"/>
+          <w:szCs w:val="24"/>
+        </w:rPr>
+        <w:t>az orv</w:t>
+      </w:r>
+      <w:r>
+        <w:rPr>
+          <w:rFonts w:ascii="Times New Roman" w:hAnsi="Times New Roman" w:cs="Times New Roman"/>
+          <w:sz w:val="24"/>
+          <w:szCs w:val="24"/>
+        </w:rPr>
+        <w:t xml:space="preserve">ost vagy munkatársat </w:t>
+      </w:r>
+      <w:proofErr w:type="spellStart"/>
+      <w:r>
+        <w:rPr>
+          <w:rFonts w:ascii="Times New Roman" w:hAnsi="Times New Roman" w:cs="Times New Roman"/>
+          <w:sz w:val="24"/>
+          <w:szCs w:val="24"/>
+        </w:rPr>
+        <w:t>kedvencelni</w:t>
+      </w:r>
+      <w:proofErr w:type="spellEnd"/>
+      <w:r>
+        <w:rPr>
+          <w:rFonts w:ascii="Times New Roman" w:hAnsi="Times New Roman" w:cs="Times New Roman"/>
+          <w:sz w:val="24"/>
+          <w:szCs w:val="24"/>
+        </w:rPr>
+        <w:t xml:space="preserve"> tudja.</w:t>
+      </w:r>
+      <w:r>
+        <w:rPr>
+          <w:rFonts w:ascii="Times New Roman" w:hAnsi="Times New Roman" w:cs="Times New Roman"/>
+          <w:sz w:val="24"/>
+          <w:szCs w:val="24"/>
+        </w:rPr>
+        <w:t xml:space="preserve"> </w:t>
+      </w:r>
+      <w:r>
+        <w:rPr>
+          <w:rFonts w:ascii="Times New Roman" w:hAnsi="Times New Roman" w:cs="Times New Roman"/>
+          <w:sz w:val="24"/>
+          <w:szCs w:val="24"/>
+        </w:rPr>
+        <w:t>Ezenfelül értékelni is tudja.</w:t>
+      </w:r>
+      <w:r>
+        <w:rPr>
+          <w:rFonts w:ascii="Times New Roman" w:hAnsi="Times New Roman" w:cs="Times New Roman"/>
+          <w:sz w:val="24"/>
+          <w:szCs w:val="24"/>
+        </w:rPr>
+        <w:t xml:space="preserve"> Az értékelést csillagok segítségével tudja megtenni. Értékelés mellé szöveges értékelést is tudd írni, de nem kötelező.</w:t>
+      </w:r>
+      <w:r>
+        <w:rPr>
+          <w:rFonts w:ascii="Times New Roman" w:hAnsi="Times New Roman" w:cs="Times New Roman"/>
+          <w:sz w:val="24"/>
+          <w:szCs w:val="24"/>
+        </w:rPr>
+        <w:t xml:space="preserve"> ”Értékelés” feliratú gomb </w:t>
+      </w:r>
+      <w:r>
+        <w:rPr>
+          <w:rFonts w:ascii="Times New Roman" w:hAnsi="Times New Roman" w:cs="Times New Roman"/>
+          <w:sz w:val="24"/>
+          <w:szCs w:val="24"/>
+        </w:rPr>
+        <w:t>segítségével</w:t>
+      </w:r>
+      <w:r>
+        <w:rPr>
+          <w:rFonts w:ascii="Times New Roman" w:hAnsi="Times New Roman" w:cs="Times New Roman"/>
+          <w:sz w:val="24"/>
+          <w:szCs w:val="24"/>
+        </w:rPr>
+        <w:t xml:space="preserve"> </w:t>
+      </w:r>
+      <w:r>
+        <w:rPr>
+          <w:rFonts w:ascii="Times New Roman" w:hAnsi="Times New Roman" w:cs="Times New Roman"/>
+          <w:sz w:val="24"/>
+          <w:szCs w:val="24"/>
+        </w:rPr>
+        <w:t>rögzíteni</w:t>
+      </w:r>
+      <w:r>
+        <w:rPr>
+          <w:rFonts w:ascii="Times New Roman" w:hAnsi="Times New Roman" w:cs="Times New Roman"/>
+          <w:sz w:val="24"/>
+          <w:szCs w:val="24"/>
+        </w:rPr>
+        <w:t xml:space="preserve"> tudjuk az értékelésünket.</w:t>
+      </w:r>
       <w:bookmarkStart w:id="0" w:name="_GoBack"/>
       <w:bookmarkEnd w:id="0"/>
+    </w:p>
+    <w:p>
+      <w:pPr>
+        <w:jc w:val="both"/>
+        <w:rPr>
+          <w:rFonts w:ascii="Times New Roman" w:hAnsi="Times New Roman" w:cs="Times New Roman"/>
+          <w:sz w:val="24"/>
+          <w:szCs w:val="24"/>
+        </w:rPr>
+      </w:pPr>
+      <w:r>
+        <w:rPr>
+          <w:rFonts w:ascii="Times New Roman" w:hAnsi="Times New Roman" w:cs="Times New Roman"/>
+          <w:sz w:val="24"/>
+          <w:szCs w:val="24"/>
+        </w:rPr>
+        <w:t xml:space="preserve">Az értékelésnél fel van tüntetve a felhasználó neve, ha írt is szöveges értékelést az is </w:t>
+      </w:r>
+      <w:proofErr w:type="spellStart"/>
+      <w:r>
+        <w:rPr>
+          <w:rFonts w:ascii="Times New Roman" w:hAnsi="Times New Roman" w:cs="Times New Roman"/>
+          <w:sz w:val="24"/>
+          <w:szCs w:val="24"/>
+        </w:rPr>
+        <w:t>megjeleník</w:t>
+      </w:r>
+      <w:proofErr w:type="spellEnd"/>
+      <w:r>
+        <w:rPr>
+          <w:rFonts w:ascii="Times New Roman" w:hAnsi="Times New Roman" w:cs="Times New Roman"/>
+          <w:sz w:val="24"/>
+          <w:szCs w:val="24"/>
+        </w:rPr>
+        <w:t xml:space="preserve">, majd végül csillagos </w:t>
+      </w:r>
+      <w:r>
+        <w:rPr>
+          <w:rFonts w:ascii="Times New Roman" w:hAnsi="Times New Roman" w:cs="Times New Roman"/>
+          <w:sz w:val="24"/>
+          <w:szCs w:val="24"/>
+        </w:rPr>
+        <w:t>értékelés,</w:t>
+      </w:r>
+      <w:r>
+        <w:rPr>
+          <w:rFonts w:ascii="Times New Roman" w:hAnsi="Times New Roman" w:cs="Times New Roman"/>
+          <w:sz w:val="24"/>
+          <w:szCs w:val="24"/>
+        </w:rPr>
+        <w:t xml:space="preserve"> amit 5/X formában jelenik meg.</w:t>
+      </w:r>
+    </w:p>
+    <w:p>
+      <w:pPr>
+        <w:jc w:val="both"/>
+        <w:rPr>
+          <w:rFonts w:ascii="Times New Roman" w:hAnsi="Times New Roman" w:cs="Times New Roman"/>
+          <w:sz w:val="24"/>
+          <w:szCs w:val="24"/>
+        </w:rPr>
+      </w:pPr>
+      <w:r>
+        <w:rPr>
+          <w:rFonts w:ascii="Times New Roman" w:hAnsi="Times New Roman" w:cs="Times New Roman"/>
+          <w:sz w:val="24"/>
+          <w:szCs w:val="24"/>
+        </w:rPr>
+        <w:t>Továbbá üzenetet tudunk küldeni a kollégának.</w:t>
+      </w:r>
+      <w:r>
+        <w:rPr>
+          <w:rFonts w:ascii="Times New Roman" w:hAnsi="Times New Roman" w:cs="Times New Roman"/>
+          <w:sz w:val="24"/>
+          <w:szCs w:val="24"/>
+        </w:rPr>
+        <w:t xml:space="preserve"> Az üzenetnek címet kell adni. Az üzenet maximum 500 karakter hosszú lehet.</w:t>
+      </w:r>
+      <w:r>
+        <w:rPr>
+          <w:rFonts w:ascii="Times New Roman" w:hAnsi="Times New Roman" w:cs="Times New Roman"/>
+          <w:sz w:val="24"/>
+          <w:szCs w:val="24"/>
+        </w:rPr>
+        <w:t xml:space="preserve"> „Üzenet küldése” feliratú gomb </w:t>
+      </w:r>
+      <w:r>
+        <w:rPr>
+          <w:rFonts w:ascii="Times New Roman" w:hAnsi="Times New Roman" w:cs="Times New Roman"/>
+          <w:sz w:val="24"/>
+          <w:szCs w:val="24"/>
+        </w:rPr>
+        <w:t>segítségével</w:t>
+      </w:r>
+      <w:r>
+        <w:rPr>
+          <w:rFonts w:ascii="Times New Roman" w:hAnsi="Times New Roman" w:cs="Times New Roman"/>
+          <w:sz w:val="24"/>
+          <w:szCs w:val="24"/>
+        </w:rPr>
+        <w:t xml:space="preserve"> eltudjuk küldeni az </w:t>
+      </w:r>
+      <w:r>
+        <w:rPr>
+          <w:rFonts w:ascii="Times New Roman" w:hAnsi="Times New Roman" w:cs="Times New Roman"/>
+          <w:sz w:val="24"/>
+          <w:szCs w:val="24"/>
+        </w:rPr>
+        <w:t>üzentet</w:t>
+      </w:r>
+      <w:r>
+        <w:rPr>
+          <w:rFonts w:ascii="Times New Roman" w:hAnsi="Times New Roman" w:cs="Times New Roman"/>
+          <w:sz w:val="24"/>
+          <w:szCs w:val="24"/>
+        </w:rPr>
+        <w:t>.</w:t>
+      </w:r>
+    </w:p>
+    <w:p>
+      <w:pPr>
+        <w:jc w:val="both"/>
+        <w:rPr>
+          <w:rFonts w:ascii="Times New Roman" w:hAnsi="Times New Roman" w:cs="Times New Roman"/>
+          <w:sz w:val="24"/>
+          <w:szCs w:val="24"/>
+        </w:rPr>
+      </w:pPr>
+      <w:r>
+        <w:rPr>
+          <w:noProof/>
+          <w:lang w:eastAsia="hu-HU"/>
+        </w:rPr>
+        <w:drawing>
+          <wp:inline distT="0" distB="0" distL="0" distR="0" wp14:anchorId="1A027346" wp14:editId="6287012D">
+            <wp:extent cx="5760720" cy="3089275"/>
+            <wp:effectExtent l="0" t="0" r="0" b="0"/>
+            <wp:docPr id="5" name="Kép 5"/>
+            <wp:cNvGraphicFramePr>
+              <a:graphicFrameLocks xmlns:a="http://schemas.openxmlformats.org/drawingml/2006/main" noChangeAspect="1"/>
+            </wp:cNvGraphicFramePr>
+            <a:graphic xmlns:a="http://schemas.openxmlformats.org/drawingml/2006/main">
+              <a:graphicData uri="http://schemas.openxmlformats.org/drawingml/2006/picture">
+                <pic:pic xmlns:pic="http://schemas.openxmlformats.org/drawingml/2006/picture">
+                  <pic:nvPicPr>
+                    <pic:cNvPr id="1" name=""/>
+                    <pic:cNvPicPr/>
+                  </pic:nvPicPr>
+                  <pic:blipFill>
+                    <a:blip r:embed="rId8"/>
+                    <a:stretch>
+                      <a:fillRect/>
+                    </a:stretch>
+                  </pic:blipFill>
+                  <pic:spPr>
+                    <a:xfrm>
+                      <a:off x="0" y="0"/>
+                      <a:ext cx="5760720" cy="3089275"/>
+                    </a:xfrm>
+                    <a:prstGeom prst="rect">
+                      <a:avLst/>
+                    </a:prstGeom>
+                  </pic:spPr>
+                </pic:pic>
+              </a:graphicData>
+            </a:graphic>
+          </wp:inline>
+        </w:drawing>
+      </w:r>
+    </w:p>
+    <w:p>
+      <w:pPr>
+        <w:pStyle w:val="Listaszerbekezds"/>
+        <w:jc w:val="both"/>
+        <w:rPr>
+          <w:rFonts w:ascii="Times New Roman" w:hAnsi="Times New Roman" w:cs="Times New Roman"/>
+          <w:sz w:val="24"/>
+          <w:szCs w:val="24"/>
+        </w:rPr>
+      </w:pPr>
     </w:p>
     <w:sectPr>
       <w:pgSz w:w="11906" w:h="16838"/>
@@ -40,6 +830,127 @@
     </w:sectPr>
   </w:body>
 </w:document>
+</file>
+
+<file path=word/numbering.xml><?xml version="1.0" encoding="utf-8"?>
+<w:numbering xmlns:wpc="http://schemas.microsoft.com/office/word/2010/wordprocessingCanvas" xmlns:cx="http://schemas.microsoft.com/office/drawing/2014/chartex" xmlns:cx1="http://schemas.microsoft.com/office/drawing/2015/9/8/chartex" xmlns:mc="http://schemas.openxmlformats.org/markup-compatibility/2006" xmlns:o="urn:schemas-microsoft-com:office:office" xmlns:r="http://schemas.openxmlformats.org/officeDocument/2006/relationships" xmlns:m="http://schemas.openxmlformats.org/officeDocument/2006/math" xmlns:v="urn:schemas-microsoft-com:vml" xmlns:wp14="http://schemas.microsoft.com/office/word/2010/wordprocessingDrawing" xmlns:wp="http://schemas.openxmlformats.org/drawingml/2006/wordprocessingDrawing" xmlns:w10="urn:schemas-microsoft-com:office:word" xmlns:w="http://schemas.openxmlformats.org/wordprocessingml/2006/main" xmlns:w14="http://schemas.microsoft.com/office/word/2010/wordml" xmlns:w15="http://schemas.microsoft.com/office/word/2012/wordml" xmlns:w16se="http://schemas.microsoft.com/office/word/2015/wordml/symex" xmlns:wpg="http://schemas.microsoft.com/office/word/2010/wordprocessingGroup" xmlns:wpi="http://schemas.microsoft.com/office/word/2010/wordprocessingInk" xmlns:wne="http://schemas.microsoft.com/office/word/2006/wordml" xmlns:wps="http://schemas.microsoft.com/office/word/2010/wordprocessingShape" mc:Ignorable="w14 w15 w16se wp14">
+  <w:abstractNum w:abstractNumId="0" w15:restartNumberingAfterBreak="0">
+    <w:nsid w:val="29BB198E"/>
+    <w:multiLevelType w:val="hybridMultilevel"/>
+    <w:tmpl w:val="063ECA34"/>
+    <w:lvl w:ilvl="0" w:tplc="040E0001">
+      <w:start w:val="1"/>
+      <w:numFmt w:val="bullet"/>
+      <w:lvlText w:val=""/>
+      <w:lvlJc w:val="left"/>
+      <w:pPr>
+        <w:ind w:left="720" w:hanging="360"/>
+      </w:pPr>
+      <w:rPr>
+        <w:rFonts w:ascii="Symbol" w:hAnsi="Symbol" w:hint="default"/>
+      </w:rPr>
+    </w:lvl>
+    <w:lvl w:ilvl="1" w:tplc="040E0003" w:tentative="1">
+      <w:start w:val="1"/>
+      <w:numFmt w:val="bullet"/>
+      <w:lvlText w:val="o"/>
+      <w:lvlJc w:val="left"/>
+      <w:pPr>
+        <w:ind w:left="1440" w:hanging="360"/>
+      </w:pPr>
+      <w:rPr>
+        <w:rFonts w:ascii="Courier New" w:hAnsi="Courier New" w:cs="Courier New" w:hint="default"/>
+      </w:rPr>
+    </w:lvl>
+    <w:lvl w:ilvl="2" w:tplc="040E0005" w:tentative="1">
+      <w:start w:val="1"/>
+      <w:numFmt w:val="bullet"/>
+      <w:lvlText w:val=""/>
+      <w:lvlJc w:val="left"/>
+      <w:pPr>
+        <w:ind w:left="2160" w:hanging="360"/>
+      </w:pPr>
+      <w:rPr>
+        <w:rFonts w:ascii="Wingdings" w:hAnsi="Wingdings" w:hint="default"/>
+      </w:rPr>
+    </w:lvl>
+    <w:lvl w:ilvl="3" w:tplc="040E0001" w:tentative="1">
+      <w:start w:val="1"/>
+      <w:numFmt w:val="bullet"/>
+      <w:lvlText w:val=""/>
+      <w:lvlJc w:val="left"/>
+      <w:pPr>
+        <w:ind w:left="2880" w:hanging="360"/>
+      </w:pPr>
+      <w:rPr>
+        <w:rFonts w:ascii="Symbol" w:hAnsi="Symbol" w:hint="default"/>
+      </w:rPr>
+    </w:lvl>
+    <w:lvl w:ilvl="4" w:tplc="040E0003" w:tentative="1">
+      <w:start w:val="1"/>
+      <w:numFmt w:val="bullet"/>
+      <w:lvlText w:val="o"/>
+      <w:lvlJc w:val="left"/>
+      <w:pPr>
+        <w:ind w:left="3600" w:hanging="360"/>
+      </w:pPr>
+      <w:rPr>
+        <w:rFonts w:ascii="Courier New" w:hAnsi="Courier New" w:cs="Courier New" w:hint="default"/>
+      </w:rPr>
+    </w:lvl>
+    <w:lvl w:ilvl="5" w:tplc="040E0005" w:tentative="1">
+      <w:start w:val="1"/>
+      <w:numFmt w:val="bullet"/>
+      <w:lvlText w:val=""/>
+      <w:lvlJc w:val="left"/>
+      <w:pPr>
+        <w:ind w:left="4320" w:hanging="360"/>
+      </w:pPr>
+      <w:rPr>
+        <w:rFonts w:ascii="Wingdings" w:hAnsi="Wingdings" w:hint="default"/>
+      </w:rPr>
+    </w:lvl>
+    <w:lvl w:ilvl="6" w:tplc="040E0001" w:tentative="1">
+      <w:start w:val="1"/>
+      <w:numFmt w:val="bullet"/>
+      <w:lvlText w:val=""/>
+      <w:lvlJc w:val="left"/>
+      <w:pPr>
+        <w:ind w:left="5040" w:hanging="360"/>
+      </w:pPr>
+      <w:rPr>
+        <w:rFonts w:ascii="Symbol" w:hAnsi="Symbol" w:hint="default"/>
+      </w:rPr>
+    </w:lvl>
+    <w:lvl w:ilvl="7" w:tplc="040E0003" w:tentative="1">
+      <w:start w:val="1"/>
+      <w:numFmt w:val="bullet"/>
+      <w:lvlText w:val="o"/>
+      <w:lvlJc w:val="left"/>
+      <w:pPr>
+        <w:ind w:left="5760" w:hanging="360"/>
+      </w:pPr>
+      <w:rPr>
+        <w:rFonts w:ascii="Courier New" w:hAnsi="Courier New" w:cs="Courier New" w:hint="default"/>
+      </w:rPr>
+    </w:lvl>
+    <w:lvl w:ilvl="8" w:tplc="040E0005" w:tentative="1">
+      <w:start w:val="1"/>
+      <w:numFmt w:val="bullet"/>
+      <w:lvlText w:val=""/>
+      <w:lvlJc w:val="left"/>
+      <w:pPr>
+        <w:ind w:left="6480" w:hanging="360"/>
+      </w:pPr>
+      <w:rPr>
+        <w:rFonts w:ascii="Wingdings" w:hAnsi="Wingdings" w:hint="default"/>
+      </w:rPr>
+    </w:lvl>
+  </w:abstractNum>
+  <w:num w:numId="1">
+    <w:abstractNumId w:val="0"/>
+  </w:num>
+</w:numbering>
 </file>
 
 <file path=word/styles.xml><?xml version="1.0" encoding="utf-8"?>
@@ -463,6 +1374,17 @@
     <w:semiHidden/>
     <w:unhideWhenUsed/>
   </w:style>
+  <w:style w:type="paragraph" w:styleId="Listaszerbekezds">
+    <w:name w:val="List Paragraph"/>
+    <w:basedOn w:val="Norml"/>
+    <w:uiPriority w:val="34"/>
+    <w:qFormat/>
+    <w:rsid w:val="00FD2585"/>
+    <w:pPr>
+      <w:ind w:left="720"/>
+      <w:contextualSpacing/>
+    </w:pPr>
+  </w:style>
 </w:styles>
 </file>
 

</xml_diff>

<commit_message>
kedvenc rework, felhasználói doc bővítés
</commit_message>
<xml_diff>
--- a/Dokumentacio/Felhasználói dokumentáció.docx
+++ b/Dokumentacio/Felhasználói dokumentáció.docx
@@ -632,8 +632,6 @@
         </w:rPr>
         <w:t xml:space="preserve"> </w:t>
       </w:r>
-      <w:bookmarkStart w:id="0" w:name="_GoBack"/>
-      <w:bookmarkEnd w:id="0"/>
     </w:p>
     <w:p>
       <w:pPr>
@@ -2792,12 +2790,103 @@
     </w:p>
     <w:p>
       <w:pPr>
-        <w:rPr>
-          <w:rFonts w:ascii="Times New Roman" w:hAnsi="Times New Roman" w:cs="Times New Roman"/>
-          <w:sz w:val="24"/>
-          <w:szCs w:val="24"/>
-        </w:rPr>
-      </w:pPr>
+        <w:spacing w:line="360" w:lineRule="auto"/>
+        <w:jc w:val="both"/>
+        <w:rPr>
+          <w:rFonts w:ascii="Times New Roman" w:hAnsi="Times New Roman" w:cs="Times New Roman"/>
+          <w:sz w:val="24"/>
+          <w:szCs w:val="24"/>
+        </w:rPr>
+      </w:pPr>
+      <w:r>
+        <w:rPr>
+          <w:rFonts w:ascii="Times New Roman" w:hAnsi="Times New Roman" w:cs="Times New Roman"/>
+          <w:sz w:val="24"/>
+          <w:szCs w:val="24"/>
+        </w:rPr>
+        <w:t>A profilkép megváltoztatásához</w:t>
+      </w:r>
+      <w:r>
+        <w:rPr>
+          <w:rFonts w:ascii="Times New Roman" w:hAnsi="Times New Roman" w:cs="Times New Roman"/>
+          <w:sz w:val="24"/>
+          <w:szCs w:val="24"/>
+        </w:rPr>
+        <w:t xml:space="preserve"> ki kell választanunk a kívánt képet</w:t>
+      </w:r>
+      <w:r>
+        <w:rPr>
+          <w:rFonts w:ascii="Times New Roman" w:hAnsi="Times New Roman" w:cs="Times New Roman"/>
+          <w:sz w:val="24"/>
+          <w:szCs w:val="24"/>
+        </w:rPr>
+        <w:t>, miután a kép kiválasztása gombra kattintunk.</w:t>
+      </w:r>
+      <w:r>
+        <w:rPr>
+          <w:rFonts w:ascii="Times New Roman" w:hAnsi="Times New Roman" w:cs="Times New Roman"/>
+          <w:sz w:val="24"/>
+          <w:szCs w:val="24"/>
+        </w:rPr>
+        <w:t xml:space="preserve"> A gombra kattintás után meggynyílik egy ablak, amiben a kívánt mappába tudunk navigálni. A kívánt kép kiválasztása után a</w:t>
+      </w:r>
+      <w:r>
+        <w:rPr>
+          <w:rFonts w:ascii="Times New Roman" w:hAnsi="Times New Roman" w:cs="Times New Roman"/>
+          <w:sz w:val="24"/>
+          <w:szCs w:val="24"/>
+        </w:rPr>
+        <w:t xml:space="preserve"> </w:t>
+      </w:r>
+      <w:r>
+        <w:rPr>
+          <w:rFonts w:ascii="Times New Roman" w:hAnsi="Times New Roman" w:cs="Times New Roman"/>
+          <w:sz w:val="24"/>
+          <w:szCs w:val="24"/>
+        </w:rPr>
+        <w:t>„Kép módosítás</w:t>
+      </w:r>
+      <w:r>
+        <w:rPr>
+          <w:rFonts w:ascii="Times New Roman" w:hAnsi="Times New Roman" w:cs="Times New Roman"/>
+          <w:sz w:val="24"/>
+          <w:szCs w:val="24"/>
+        </w:rPr>
+        <w:t>a</w:t>
+      </w:r>
+      <w:r>
+        <w:rPr>
+          <w:rFonts w:ascii="Times New Roman" w:hAnsi="Times New Roman" w:cs="Times New Roman"/>
+          <w:sz w:val="24"/>
+          <w:szCs w:val="24"/>
+        </w:rPr>
+        <w:t>”</w:t>
+      </w:r>
+      <w:r>
+        <w:rPr>
+          <w:rFonts w:ascii="Times New Roman" w:hAnsi="Times New Roman" w:cs="Times New Roman"/>
+          <w:sz w:val="24"/>
+          <w:szCs w:val="24"/>
+        </w:rPr>
+        <w:t xml:space="preserve"> gombra kell kattintani.</w:t>
+      </w:r>
+    </w:p>
+    <w:p>
+      <w:pPr>
+        <w:rPr>
+          <w:rFonts w:ascii="Times New Roman" w:hAnsi="Times New Roman" w:cs="Times New Roman"/>
+          <w:sz w:val="24"/>
+          <w:szCs w:val="24"/>
+        </w:rPr>
+      </w:pPr>
+      <w:r>
+        <w:rPr>
+          <w:rFonts w:ascii="Times New Roman" w:hAnsi="Times New Roman" w:cs="Times New Roman"/>
+          <w:sz w:val="24"/>
+          <w:szCs w:val="24"/>
+        </w:rPr>
+        <w:t xml:space="preserve"> </w:t>
+      </w:r>
       <w:r>
         <w:rPr>
           <w:rFonts w:ascii="Times New Roman" w:hAnsi="Times New Roman" w:cs="Times New Roman"/>
@@ -2806,22 +2895,26 @@
         </w:rPr>
         <w:br w:type="page"/>
       </w:r>
-    </w:p>
-    <w:p>
-      <w:pPr>
-        <w:spacing w:line="360" w:lineRule="auto"/>
-        <w:jc w:val="both"/>
-        <w:rPr>
-          <w:rFonts w:ascii="Times New Roman" w:hAnsi="Times New Roman" w:cs="Times New Roman"/>
-          <w:sz w:val="24"/>
-          <w:szCs w:val="24"/>
-        </w:rPr>
-      </w:pPr>
-      <w:r>
-        <w:rPr>
-          <w:rFonts w:ascii="Times New Roman" w:hAnsi="Times New Roman" w:cs="Times New Roman"/>
-          <w:sz w:val="24"/>
-          <w:szCs w:val="24"/>
+      <w:bookmarkStart w:id="0" w:name="_GoBack"/>
+      <w:bookmarkEnd w:id="0"/>
+    </w:p>
+    <w:p>
+      <w:pPr>
+        <w:spacing w:line="360" w:lineRule="auto"/>
+        <w:jc w:val="both"/>
+        <w:rPr>
+          <w:rFonts w:ascii="Times New Roman" w:hAnsi="Times New Roman" w:cs="Times New Roman"/>
+          <w:sz w:val="24"/>
+          <w:szCs w:val="24"/>
+        </w:rPr>
+      </w:pPr>
+      <w:r>
+        <w:rPr>
+          <w:rFonts w:ascii="Times New Roman" w:hAnsi="Times New Roman" w:cs="Times New Roman"/>
+          <w:noProof/>
+          <w:sz w:val="24"/>
+          <w:szCs w:val="24"/>
+          <w:lang w:eastAsia="hu-HU"/>
         </w:rPr>
         <w:lastRenderedPageBreak/>
         <w:drawing>
@@ -2904,8 +2997,10 @@
       <w:r>
         <w:rPr>
           <w:rFonts w:ascii="Times New Roman" w:hAnsi="Times New Roman" w:cs="Times New Roman"/>
-          <w:sz w:val="24"/>
-          <w:szCs w:val="24"/>
+          <w:noProof/>
+          <w:sz w:val="24"/>
+          <w:szCs w:val="24"/>
+          <w:lang w:eastAsia="hu-HU"/>
         </w:rPr>
         <w:drawing>
           <wp:inline distT="0" distB="0" distL="0" distR="0" wp14:anchorId="37DFAF96" wp14:editId="1B5FDBB8">
@@ -3018,8 +3113,10 @@
       <w:r>
         <w:rPr>
           <w:rFonts w:ascii="Times New Roman" w:hAnsi="Times New Roman" w:cs="Times New Roman"/>
-          <w:sz w:val="24"/>
-          <w:szCs w:val="24"/>
+          <w:noProof/>
+          <w:sz w:val="24"/>
+          <w:szCs w:val="24"/>
+          <w:lang w:eastAsia="hu-HU"/>
         </w:rPr>
         <w:lastRenderedPageBreak/>
         <w:drawing>
@@ -3124,8 +3221,10 @@
       <w:r>
         <w:rPr>
           <w:rFonts w:ascii="Times New Roman" w:hAnsi="Times New Roman" w:cs="Times New Roman"/>
-          <w:sz w:val="24"/>
-          <w:szCs w:val="24"/>
+          <w:noProof/>
+          <w:sz w:val="24"/>
+          <w:szCs w:val="24"/>
+          <w:lang w:eastAsia="hu-HU"/>
         </w:rPr>
         <w:drawing>
           <wp:anchor distT="0" distB="0" distL="114300" distR="114300" simplePos="0" relativeHeight="251677696" behindDoc="0" locked="0" layoutInCell="1" allowOverlap="1">
@@ -3218,8 +3317,10 @@
       <w:r>
         <w:rPr>
           <w:rFonts w:ascii="Times New Roman" w:hAnsi="Times New Roman" w:cs="Times New Roman"/>
-          <w:sz w:val="24"/>
-          <w:szCs w:val="24"/>
+          <w:noProof/>
+          <w:sz w:val="24"/>
+          <w:szCs w:val="24"/>
+          <w:lang w:eastAsia="hu-HU"/>
         </w:rPr>
         <w:lastRenderedPageBreak/>
         <w:drawing>
@@ -3324,8 +3425,10 @@
       <w:r>
         <w:rPr>
           <w:rFonts w:ascii="Times New Roman" w:hAnsi="Times New Roman" w:cs="Times New Roman"/>
-          <w:sz w:val="24"/>
-          <w:szCs w:val="24"/>
+          <w:noProof/>
+          <w:sz w:val="24"/>
+          <w:szCs w:val="24"/>
+          <w:lang w:eastAsia="hu-HU"/>
         </w:rPr>
         <w:drawing>
           <wp:inline distT="0" distB="0" distL="0" distR="0" wp14:anchorId="0633AF4D" wp14:editId="07D8D639">
@@ -3498,8 +3601,10 @@
       <w:r>
         <w:rPr>
           <w:rFonts w:ascii="Times New Roman" w:hAnsi="Times New Roman" w:cs="Times New Roman"/>
-          <w:sz w:val="24"/>
-          <w:szCs w:val="24"/>
+          <w:noProof/>
+          <w:sz w:val="24"/>
+          <w:szCs w:val="24"/>
+          <w:lang w:eastAsia="hu-HU"/>
         </w:rPr>
         <w:drawing>
           <wp:inline distT="0" distB="0" distL="0" distR="0" wp14:anchorId="249EF37E" wp14:editId="00EFF7C1">
@@ -3590,8 +3695,10 @@
       <w:r>
         <w:rPr>
           <w:rFonts w:ascii="Times New Roman" w:hAnsi="Times New Roman" w:cs="Times New Roman"/>
-          <w:sz w:val="24"/>
-          <w:szCs w:val="24"/>
+          <w:noProof/>
+          <w:sz w:val="24"/>
+          <w:szCs w:val="24"/>
+          <w:lang w:eastAsia="hu-HU"/>
         </w:rPr>
         <w:drawing>
           <wp:inline distT="0" distB="0" distL="0" distR="0" wp14:anchorId="11004576" wp14:editId="527588FF">
@@ -4425,6 +4532,7 @@
   <w:style w:type="character" w:default="1" w:styleId="Bekezdsalapbettpusa">
     <w:name w:val="Default Paragraph Font"/>
     <w:uiPriority w:val="1"/>
+    <w:semiHidden/>
     <w:unhideWhenUsed/>
   </w:style>
   <w:style w:type="table" w:default="1" w:styleId="Normltblzat">
@@ -4728,7 +4836,7 @@
 </file>
 
 <file path=customXml/itemProps1.xml><?xml version="1.0" encoding="utf-8"?>
-<ds:datastoreItem xmlns:ds="http://schemas.openxmlformats.org/officeDocument/2006/customXml" ds:itemID="{A8540BF7-7547-4360-9076-38FFA871F0A2}">
+<ds:datastoreItem xmlns:ds="http://schemas.openxmlformats.org/officeDocument/2006/customXml" ds:itemID="{8023C21E-5ED0-4E10-9192-60DDC167E210}">
   <ds:schemaRefs>
     <ds:schemaRef ds:uri="http://schemas.openxmlformats.org/officeDocument/2006/bibliography"/>
   </ds:schemaRefs>

</xml_diff>